<commit_message>
added business case template
</commit_message>
<xml_diff>
--- a/doc/SoftwareProjectManagementPlan.docx
+++ b/doc/SoftwareProjectManagementPlan.docx
@@ -19,7 +19,7 @@
           <w:b w:val="0"/>
           <w:iCs/>
         </w:rPr>
-        <w:t>[Project Name]</w:t>
+        <w:t>Data Warehousing Project</w:t>
       </w:r>
     </w:p>
     <w:p>
@@ -66,7 +66,7 @@
           <w:iCs/>
           <w:sz w:val="28"/>
         </w:rPr>
-        <w:t>[Company name]</w:t>
+        <w:t>Data Warehousing Team</w:t>
       </w:r>
     </w:p>
     <w:p>
@@ -86,7 +86,7 @@
           <w:iCs/>
           <w:sz w:val="28"/>
         </w:rPr>
-        <w:t>[Project Name]</w:t>
+        <w:t>Data Warehousing Project</w:t>
       </w:r>
     </w:p>
     <w:p>
@@ -106,7 +106,7 @@
           <w:iCs/>
           <w:sz w:val="28"/>
         </w:rPr>
-        <w:t>[Project Lead]</w:t>
+        <w:t>Alex Anthony</w:t>
       </w:r>
     </w:p>
     <w:p>
@@ -122,7 +122,20 @@
         <w:rPr>
           <w:sz w:val="28"/>
         </w:rPr>
-        <w:t>[Date]</w:t>
+        <w:t>February 11</w:t>
+      </w:r>
+      <w:r>
+        <w:rPr>
+          <w:sz w:val="28"/>
+          <w:vertAlign w:val="superscript"/>
+        </w:rPr>
+        <w:t>th</w:t>
+      </w:r>
+      <w:r>
+        <w:rPr>
+          <w:sz w:val="28"/>
+        </w:rPr>
+        <w:t>, 2026</w:t>
       </w:r>
     </w:p>
     <w:p>
@@ -138,7 +151,7 @@
         <w:rPr>
           <w:sz w:val="28"/>
         </w:rPr>
-        <w:t>[Document version]</w:t>
+        <w:t>1.0</w:t>
       </w:r>
     </w:p>
     <w:p>
@@ -354,6 +367,7 @@
         <w:r>
           <w:rPr>
             <w:noProof/>
+            <w:webHidden/>
           </w:rPr>
         </w:r>
         <w:r>
@@ -443,6 +457,7 @@
         <w:r>
           <w:rPr>
             <w:noProof/>
+            <w:webHidden/>
           </w:rPr>
         </w:r>
         <w:r>
@@ -532,6 +547,7 @@
         <w:r>
           <w:rPr>
             <w:noProof/>
+            <w:webHidden/>
           </w:rPr>
         </w:r>
         <w:r>
@@ -621,6 +637,7 @@
         <w:r>
           <w:rPr>
             <w:noProof/>
+            <w:webHidden/>
           </w:rPr>
         </w:r>
         <w:r>
@@ -710,6 +727,7 @@
         <w:r>
           <w:rPr>
             <w:noProof/>
+            <w:webHidden/>
           </w:rPr>
         </w:r>
         <w:r>
@@ -801,6 +819,7 @@
         <w:r>
           <w:rPr>
             <w:noProof/>
+            <w:webHidden/>
           </w:rPr>
         </w:r>
         <w:r>
@@ -892,6 +911,7 @@
         <w:r>
           <w:rPr>
             <w:noProof/>
+            <w:webHidden/>
           </w:rPr>
         </w:r>
         <w:r>
@@ -985,6 +1005,7 @@
         <w:r>
           <w:rPr>
             <w:noProof/>
+            <w:webHidden/>
           </w:rPr>
         </w:r>
         <w:r>
@@ -1078,6 +1099,7 @@
         <w:r>
           <w:rPr>
             <w:noProof/>
+            <w:webHidden/>
           </w:rPr>
         </w:r>
         <w:r>
@@ -1167,6 +1189,7 @@
         <w:r>
           <w:rPr>
             <w:noProof/>
+            <w:webHidden/>
           </w:rPr>
         </w:r>
         <w:r>
@@ -1256,6 +1279,7 @@
         <w:r>
           <w:rPr>
             <w:noProof/>
+            <w:webHidden/>
           </w:rPr>
         </w:r>
         <w:r>
@@ -1345,6 +1369,7 @@
         <w:r>
           <w:rPr>
             <w:noProof/>
+            <w:webHidden/>
           </w:rPr>
         </w:r>
         <w:r>
@@ -1434,6 +1459,7 @@
         <w:r>
           <w:rPr>
             <w:noProof/>
+            <w:webHidden/>
           </w:rPr>
         </w:r>
         <w:r>
@@ -1523,6 +1549,7 @@
         <w:r>
           <w:rPr>
             <w:noProof/>
+            <w:webHidden/>
           </w:rPr>
         </w:r>
         <w:r>
@@ -1616,6 +1643,7 @@
         <w:r>
           <w:rPr>
             <w:noProof/>
+            <w:webHidden/>
           </w:rPr>
         </w:r>
         <w:r>
@@ -1705,6 +1733,7 @@
         <w:r>
           <w:rPr>
             <w:noProof/>
+            <w:webHidden/>
           </w:rPr>
         </w:r>
         <w:r>
@@ -1794,6 +1823,7 @@
         <w:r>
           <w:rPr>
             <w:noProof/>
+            <w:webHidden/>
           </w:rPr>
         </w:r>
         <w:r>
@@ -1883,6 +1913,7 @@
         <w:r>
           <w:rPr>
             <w:noProof/>
+            <w:webHidden/>
           </w:rPr>
         </w:r>
         <w:r>
@@ -1972,6 +2003,7 @@
         <w:r>
           <w:rPr>
             <w:noProof/>
+            <w:webHidden/>
           </w:rPr>
         </w:r>
         <w:r>
@@ -2061,6 +2093,7 @@
         <w:r>
           <w:rPr>
             <w:noProof/>
+            <w:webHidden/>
           </w:rPr>
         </w:r>
         <w:r>
@@ -2154,6 +2187,7 @@
         <w:r>
           <w:rPr>
             <w:noProof/>
+            <w:webHidden/>
           </w:rPr>
         </w:r>
         <w:r>
@@ -2243,6 +2277,7 @@
         <w:r>
           <w:rPr>
             <w:noProof/>
+            <w:webHidden/>
           </w:rPr>
         </w:r>
         <w:r>
@@ -2332,6 +2367,7 @@
         <w:r>
           <w:rPr>
             <w:noProof/>
+            <w:webHidden/>
           </w:rPr>
         </w:r>
         <w:r>
@@ -2421,6 +2457,7 @@
         <w:r>
           <w:rPr>
             <w:noProof/>
+            <w:webHidden/>
           </w:rPr>
         </w:r>
         <w:r>
@@ -2514,6 +2551,7 @@
         <w:r>
           <w:rPr>
             <w:noProof/>
+            <w:webHidden/>
           </w:rPr>
         </w:r>
         <w:r>
@@ -2603,6 +2641,7 @@
         <w:r>
           <w:rPr>
             <w:noProof/>
+            <w:webHidden/>
           </w:rPr>
         </w:r>
         <w:r>
@@ -2692,6 +2731,7 @@
         <w:r>
           <w:rPr>
             <w:noProof/>
+            <w:webHidden/>
           </w:rPr>
         </w:r>
         <w:r>
@@ -2781,6 +2821,7 @@
         <w:r>
           <w:rPr>
             <w:noProof/>
+            <w:webHidden/>
           </w:rPr>
         </w:r>
         <w:r>
@@ -2870,6 +2911,7 @@
         <w:r>
           <w:rPr>
             <w:noProof/>
+            <w:webHidden/>
           </w:rPr>
         </w:r>
         <w:r>
@@ -2959,6 +3001,7 @@
         <w:r>
           <w:rPr>
             <w:noProof/>
+            <w:webHidden/>
           </w:rPr>
         </w:r>
         <w:r>
@@ -3052,6 +3095,7 @@
         <w:r>
           <w:rPr>
             <w:noProof/>
+            <w:webHidden/>
           </w:rPr>
         </w:r>
         <w:r>
@@ -3098,19 +3142,19 @@
           <w:cols w:space="720"/>
         </w:sectPr>
       </w:pPr>
-      <w:bookmarkStart w:id="0" w:name="_Toc284663486"/>
-      <w:bookmarkStart w:id="1" w:name="_Toc284664155"/>
-      <w:bookmarkStart w:id="2" w:name="_Toc284665797"/>
-      <w:bookmarkStart w:id="3" w:name="_Toc284727507"/>
-      <w:bookmarkStart w:id="4" w:name="_Toc284729805"/>
-      <w:bookmarkStart w:id="5" w:name="_Toc284735886"/>
-      <w:bookmarkStart w:id="6" w:name="_Toc284742379"/>
-      <w:bookmarkStart w:id="7" w:name="_Toc284742797"/>
-      <w:bookmarkStart w:id="8" w:name="_Toc284754716"/>
-      <w:bookmarkStart w:id="9" w:name="_Toc284852212"/>
-      <w:bookmarkStart w:id="10" w:name="_Toc284859364"/>
-      <w:bookmarkStart w:id="11" w:name="_Toc290997022"/>
-      <w:bookmarkEnd w:id="11"/>
+      <w:bookmarkStart w:id="0" w:name="_Toc290997022"/>
+      <w:bookmarkStart w:id="1" w:name="_Toc284663486"/>
+      <w:bookmarkStart w:id="2" w:name="_Toc284664155"/>
+      <w:bookmarkStart w:id="3" w:name="_Toc284665797"/>
+      <w:bookmarkStart w:id="4" w:name="_Toc284727507"/>
+      <w:bookmarkStart w:id="5" w:name="_Toc284729805"/>
+      <w:bookmarkStart w:id="6" w:name="_Toc284735886"/>
+      <w:bookmarkStart w:id="7" w:name="_Toc284742379"/>
+      <w:bookmarkStart w:id="8" w:name="_Toc284742797"/>
+      <w:bookmarkStart w:id="9" w:name="_Toc284754716"/>
+      <w:bookmarkStart w:id="10" w:name="_Toc284852212"/>
+      <w:bookmarkStart w:id="11" w:name="_Toc284859364"/>
+      <w:bookmarkEnd w:id="0"/>
     </w:p>
     <w:p>
       <w:pPr>
@@ -3133,7 +3177,6 @@
         <w:lastRenderedPageBreak/>
         <w:t>Revision Sheet</w:t>
       </w:r>
-      <w:bookmarkEnd w:id="0"/>
       <w:bookmarkEnd w:id="1"/>
       <w:bookmarkEnd w:id="2"/>
       <w:bookmarkEnd w:id="3"/>
@@ -3144,6 +3187,7 @@
       <w:bookmarkEnd w:id="8"/>
       <w:bookmarkEnd w:id="9"/>
       <w:bookmarkEnd w:id="10"/>
+      <w:bookmarkEnd w:id="11"/>
       <w:bookmarkEnd w:id="12"/>
       <w:bookmarkEnd w:id="13"/>
       <w:bookmarkEnd w:id="14"/>
@@ -3165,12 +3209,6 @@
         <w:gridCol w:w="5749"/>
       </w:tblGrid>
       <w:tr>
-        <w:tblPrEx>
-          <w:tblCellMar>
-            <w:top w:w="0" w:type="dxa"/>
-            <w:bottom w:w="0" w:type="dxa"/>
-          </w:tblCellMar>
-        </w:tblPrEx>
         <w:trPr>
           <w:cantSplit/>
         </w:trPr>
@@ -3226,12 +3264,6 @@
         </w:tc>
       </w:tr>
       <w:tr>
-        <w:tblPrEx>
-          <w:tblCellMar>
-            <w:top w:w="0" w:type="dxa"/>
-            <w:bottom w:w="0" w:type="dxa"/>
-          </w:tblCellMar>
-        </w:tblPrEx>
         <w:trPr>
           <w:cantSplit/>
         </w:trPr>
@@ -3627,12 +3659,6 @@
         <w:gridCol w:w="6120"/>
       </w:tblGrid>
       <w:tr>
-        <w:tblPrEx>
-          <w:tblCellMar>
-            <w:top w:w="0" w:type="dxa"/>
-            <w:bottom w:w="0" w:type="dxa"/>
-          </w:tblCellMar>
-        </w:tblPrEx>
         <w:trPr>
           <w:cantSplit/>
         </w:trPr>
@@ -3658,12 +3684,6 @@
         </w:tc>
       </w:tr>
       <w:tr>
-        <w:tblPrEx>
-          <w:tblCellMar>
-            <w:top w:w="0" w:type="dxa"/>
-            <w:bottom w:w="0" w:type="dxa"/>
-          </w:tblCellMar>
-        </w:tblPrEx>
         <w:trPr>
           <w:cantSplit/>
         </w:trPr>
@@ -3689,12 +3709,6 @@
         </w:tc>
       </w:tr>
       <w:tr>
-        <w:tblPrEx>
-          <w:tblCellMar>
-            <w:top w:w="0" w:type="dxa"/>
-            <w:bottom w:w="0" w:type="dxa"/>
-          </w:tblCellMar>
-        </w:tblPrEx>
         <w:trPr>
           <w:cantSplit/>
         </w:trPr>
@@ -3720,12 +3734,6 @@
         </w:tc>
       </w:tr>
       <w:tr>
-        <w:tblPrEx>
-          <w:tblCellMar>
-            <w:top w:w="0" w:type="dxa"/>
-            <w:bottom w:w="0" w:type="dxa"/>
-          </w:tblCellMar>
-        </w:tblPrEx>
         <w:trPr>
           <w:cantSplit/>
         </w:trPr>
@@ -3751,12 +3759,6 @@
         </w:tc>
       </w:tr>
       <w:tr>
-        <w:tblPrEx>
-          <w:tblCellMar>
-            <w:top w:w="0" w:type="dxa"/>
-            <w:bottom w:w="0" w:type="dxa"/>
-          </w:tblCellMar>
-        </w:tblPrEx>
         <w:trPr>
           <w:cantSplit/>
         </w:trPr>
@@ -3782,12 +3784,6 @@
         </w:tc>
       </w:tr>
       <w:tr>
-        <w:tblPrEx>
-          <w:tblCellMar>
-            <w:top w:w="0" w:type="dxa"/>
-            <w:bottom w:w="0" w:type="dxa"/>
-          </w:tblCellMar>
-        </w:tblPrEx>
         <w:trPr>
           <w:cantSplit/>
         </w:trPr>
@@ -3813,12 +3809,6 @@
         </w:tc>
       </w:tr>
       <w:tr>
-        <w:tblPrEx>
-          <w:tblCellMar>
-            <w:top w:w="0" w:type="dxa"/>
-            <w:bottom w:w="0" w:type="dxa"/>
-          </w:tblCellMar>
-        </w:tblPrEx>
         <w:trPr>
           <w:cantSplit/>
         </w:trPr>
@@ -3876,12 +3866,6 @@
         <w:gridCol w:w="6480"/>
       </w:tblGrid>
       <w:tr>
-        <w:tblPrEx>
-          <w:tblCellMar>
-            <w:top w:w="0" w:type="dxa"/>
-            <w:bottom w:w="0" w:type="dxa"/>
-          </w:tblCellMar>
-        </w:tblPrEx>
         <w:trPr>
           <w:cantSplit/>
         </w:trPr>
@@ -3914,12 +3898,6 @@
         </w:tc>
       </w:tr>
       <w:tr>
-        <w:tblPrEx>
-          <w:tblCellMar>
-            <w:top w:w="0" w:type="dxa"/>
-            <w:bottom w:w="0" w:type="dxa"/>
-          </w:tblCellMar>
-        </w:tblPrEx>
         <w:trPr>
           <w:cantSplit/>
         </w:trPr>
@@ -3952,12 +3930,6 @@
         </w:tc>
       </w:tr>
       <w:tr>
-        <w:tblPrEx>
-          <w:tblCellMar>
-            <w:top w:w="0" w:type="dxa"/>
-            <w:bottom w:w="0" w:type="dxa"/>
-          </w:tblCellMar>
-        </w:tblPrEx>
         <w:trPr>
           <w:cantSplit/>
         </w:trPr>
@@ -3990,12 +3962,6 @@
         </w:tc>
       </w:tr>
       <w:tr>
-        <w:tblPrEx>
-          <w:tblCellMar>
-            <w:top w:w="0" w:type="dxa"/>
-            <w:bottom w:w="0" w:type="dxa"/>
-          </w:tblCellMar>
-        </w:tblPrEx>
         <w:trPr>
           <w:cantSplit/>
         </w:trPr>
@@ -4028,12 +3994,6 @@
         </w:tc>
       </w:tr>
       <w:tr>
-        <w:tblPrEx>
-          <w:tblCellMar>
-            <w:top w:w="0" w:type="dxa"/>
-            <w:bottom w:w="0" w:type="dxa"/>
-          </w:tblCellMar>
-        </w:tblPrEx>
         <w:trPr>
           <w:cantSplit/>
         </w:trPr>
@@ -4066,12 +4026,6 @@
         </w:tc>
       </w:tr>
       <w:tr>
-        <w:tblPrEx>
-          <w:tblCellMar>
-            <w:top w:w="0" w:type="dxa"/>
-            <w:bottom w:w="0" w:type="dxa"/>
-          </w:tblCellMar>
-        </w:tblPrEx>
         <w:trPr>
           <w:cantSplit/>
         </w:trPr>
@@ -4104,12 +4058,6 @@
         </w:tc>
       </w:tr>
       <w:tr>
-        <w:tblPrEx>
-          <w:tblCellMar>
-            <w:top w:w="0" w:type="dxa"/>
-            <w:bottom w:w="0" w:type="dxa"/>
-          </w:tblCellMar>
-        </w:tblPrEx>
         <w:trPr>
           <w:cantSplit/>
         </w:trPr>
@@ -4155,12 +4103,6 @@
         </w:tc>
       </w:tr>
       <w:tr>
-        <w:tblPrEx>
-          <w:tblCellMar>
-            <w:top w:w="0" w:type="dxa"/>
-            <w:bottom w:w="0" w:type="dxa"/>
-          </w:tblCellMar>
-        </w:tblPrEx>
         <w:trPr>
           <w:cantSplit/>
         </w:trPr>
@@ -4197,12 +4139,6 @@
         </w:tc>
       </w:tr>
       <w:tr>
-        <w:tblPrEx>
-          <w:tblCellMar>
-            <w:top w:w="0" w:type="dxa"/>
-            <w:bottom w:w="0" w:type="dxa"/>
-          </w:tblCellMar>
-        </w:tblPrEx>
         <w:trPr>
           <w:cantSplit/>
         </w:trPr>
@@ -4232,12 +4168,6 @@
         </w:tc>
       </w:tr>
       <w:tr>
-        <w:tblPrEx>
-          <w:tblCellMar>
-            <w:top w:w="0" w:type="dxa"/>
-            <w:bottom w:w="0" w:type="dxa"/>
-          </w:tblCellMar>
-        </w:tblPrEx>
         <w:trPr>
           <w:cantSplit/>
         </w:trPr>
@@ -4270,12 +4200,6 @@
         </w:tc>
       </w:tr>
       <w:tr>
-        <w:tblPrEx>
-          <w:tblCellMar>
-            <w:top w:w="0" w:type="dxa"/>
-            <w:bottom w:w="0" w:type="dxa"/>
-          </w:tblCellMar>
-        </w:tblPrEx>
         <w:trPr>
           <w:cantSplit/>
         </w:trPr>
@@ -4305,12 +4229,6 @@
         </w:tc>
       </w:tr>
       <w:tr>
-        <w:tblPrEx>
-          <w:tblCellMar>
-            <w:top w:w="0" w:type="dxa"/>
-            <w:bottom w:w="0" w:type="dxa"/>
-          </w:tblCellMar>
-        </w:tblPrEx>
         <w:trPr>
           <w:cantSplit/>
         </w:trPr>
@@ -4343,12 +4261,6 @@
         </w:tc>
       </w:tr>
       <w:tr>
-        <w:tblPrEx>
-          <w:tblCellMar>
-            <w:top w:w="0" w:type="dxa"/>
-            <w:bottom w:w="0" w:type="dxa"/>
-          </w:tblCellMar>
-        </w:tblPrEx>
         <w:trPr>
           <w:cantSplit/>
         </w:trPr>
@@ -4381,12 +4293,6 @@
         </w:tc>
       </w:tr>
       <w:tr>
-        <w:tblPrEx>
-          <w:tblCellMar>
-            <w:top w:w="0" w:type="dxa"/>
-            <w:bottom w:w="0" w:type="dxa"/>
-          </w:tblCellMar>
-        </w:tblPrEx>
         <w:trPr>
           <w:cantSplit/>
         </w:trPr>
@@ -4419,12 +4325,6 @@
         </w:tc>
       </w:tr>
       <w:tr>
-        <w:tblPrEx>
-          <w:tblCellMar>
-            <w:top w:w="0" w:type="dxa"/>
-            <w:bottom w:w="0" w:type="dxa"/>
-          </w:tblCellMar>
-        </w:tblPrEx>
         <w:trPr>
           <w:cantSplit/>
         </w:trPr>
@@ -4457,12 +4357,6 @@
         </w:tc>
       </w:tr>
       <w:tr>
-        <w:tblPrEx>
-          <w:tblCellMar>
-            <w:top w:w="0" w:type="dxa"/>
-            <w:bottom w:w="0" w:type="dxa"/>
-          </w:tblCellMar>
-        </w:tblPrEx>
         <w:trPr>
           <w:cantSplit/>
         </w:trPr>
@@ -4492,12 +4386,6 @@
         </w:tc>
       </w:tr>
       <w:tr>
-        <w:tblPrEx>
-          <w:tblCellMar>
-            <w:top w:w="0" w:type="dxa"/>
-            <w:bottom w:w="0" w:type="dxa"/>
-          </w:tblCellMar>
-        </w:tblPrEx>
         <w:trPr>
           <w:cantSplit/>
         </w:trPr>
@@ -4530,12 +4418,6 @@
         </w:tc>
       </w:tr>
       <w:tr>
-        <w:tblPrEx>
-          <w:tblCellMar>
-            <w:top w:w="0" w:type="dxa"/>
-            <w:bottom w:w="0" w:type="dxa"/>
-          </w:tblCellMar>
-        </w:tblPrEx>
         <w:trPr>
           <w:cantSplit/>
         </w:trPr>
@@ -4568,12 +4450,6 @@
         </w:tc>
       </w:tr>
       <w:tr>
-        <w:tblPrEx>
-          <w:tblCellMar>
-            <w:top w:w="0" w:type="dxa"/>
-            <w:bottom w:w="0" w:type="dxa"/>
-          </w:tblCellMar>
-        </w:tblPrEx>
         <w:trPr>
           <w:cantSplit/>
         </w:trPr>
@@ -4606,12 +4482,6 @@
         </w:tc>
       </w:tr>
       <w:tr>
-        <w:tblPrEx>
-          <w:tblCellMar>
-            <w:top w:w="0" w:type="dxa"/>
-            <w:bottom w:w="0" w:type="dxa"/>
-          </w:tblCellMar>
-        </w:tblPrEx>
         <w:trPr>
           <w:cantSplit/>
         </w:trPr>
@@ -4644,12 +4514,6 @@
         </w:tc>
       </w:tr>
       <w:tr>
-        <w:tblPrEx>
-          <w:tblCellMar>
-            <w:top w:w="0" w:type="dxa"/>
-            <w:bottom w:w="0" w:type="dxa"/>
-          </w:tblCellMar>
-        </w:tblPrEx>
         <w:trPr>
           <w:cantSplit/>
         </w:trPr>
@@ -4682,12 +4546,6 @@
         </w:tc>
       </w:tr>
       <w:tr>
-        <w:tblPrEx>
-          <w:tblCellMar>
-            <w:top w:w="0" w:type="dxa"/>
-            <w:bottom w:w="0" w:type="dxa"/>
-          </w:tblCellMar>
-        </w:tblPrEx>
         <w:trPr>
           <w:cantSplit/>
         </w:trPr>
@@ -4720,12 +4578,6 @@
         </w:tc>
       </w:tr>
       <w:tr>
-        <w:tblPrEx>
-          <w:tblCellMar>
-            <w:top w:w="0" w:type="dxa"/>
-            <w:bottom w:w="0" w:type="dxa"/>
-          </w:tblCellMar>
-        </w:tblPrEx>
         <w:trPr>
           <w:cantSplit/>
         </w:trPr>
@@ -4758,12 +4610,6 @@
         </w:tc>
       </w:tr>
       <w:tr>
-        <w:tblPrEx>
-          <w:tblCellMar>
-            <w:top w:w="0" w:type="dxa"/>
-            <w:bottom w:w="0" w:type="dxa"/>
-          </w:tblCellMar>
-        </w:tblPrEx>
         <w:trPr>
           <w:cantSplit/>
         </w:trPr>
@@ -4797,12 +4643,6 @@
         </w:tc>
       </w:tr>
       <w:tr>
-        <w:tblPrEx>
-          <w:tblCellMar>
-            <w:top w:w="0" w:type="dxa"/>
-            <w:bottom w:w="0" w:type="dxa"/>
-          </w:tblCellMar>
-        </w:tblPrEx>
         <w:trPr>
           <w:cantSplit/>
         </w:trPr>
@@ -4835,12 +4675,6 @@
         </w:tc>
       </w:tr>
       <w:tr>
-        <w:tblPrEx>
-          <w:tblCellMar>
-            <w:top w:w="0" w:type="dxa"/>
-            <w:bottom w:w="0" w:type="dxa"/>
-          </w:tblCellMar>
-        </w:tblPrEx>
         <w:trPr>
           <w:cantSplit/>
         </w:trPr>
@@ -4873,12 +4707,6 @@
         </w:tc>
       </w:tr>
       <w:tr>
-        <w:tblPrEx>
-          <w:tblCellMar>
-            <w:top w:w="0" w:type="dxa"/>
-            <w:bottom w:w="0" w:type="dxa"/>
-          </w:tblCellMar>
-        </w:tblPrEx>
         <w:trPr>
           <w:cantSplit/>
         </w:trPr>
@@ -4911,12 +4739,6 @@
         </w:tc>
       </w:tr>
       <w:tr>
-        <w:tblPrEx>
-          <w:tblCellMar>
-            <w:top w:w="0" w:type="dxa"/>
-            <w:bottom w:w="0" w:type="dxa"/>
-          </w:tblCellMar>
-        </w:tblPrEx>
         <w:trPr>
           <w:cantSplit/>
         </w:trPr>
@@ -5007,12 +4829,6 @@
         <w:gridCol w:w="6480"/>
       </w:tblGrid>
       <w:tr>
-        <w:tblPrEx>
-          <w:tblCellMar>
-            <w:top w:w="0" w:type="dxa"/>
-            <w:bottom w:w="0" w:type="dxa"/>
-          </w:tblCellMar>
-        </w:tblPrEx>
         <w:trPr>
           <w:cantSplit/>
         </w:trPr>
@@ -5041,8 +4857,8 @@
             <w:r>
               <w:t xml:space="preserve">Albrecht, A.J., “Measuring Application Development Productivity” Proc. IBM Application Development Symposium, </w:t>
             </w:r>
-            <w:smartTag w:uri="urn:schemas-microsoft-com:office:smarttags" w:element="City">
-              <w:smartTag w:uri="urn:schemas-microsoft-com:office:smarttags" w:element="place">
+            <w:smartTag w:uri="urn:schemas-microsoft-com:office:smarttags" w:element="place">
+              <w:smartTag w:uri="urn:schemas-microsoft-com:office:smarttags" w:element="City">
                 <w:r>
                   <w:t>Monterey</w:t>
                 </w:r>
@@ -5055,12 +4871,6 @@
         </w:tc>
       </w:tr>
       <w:tr>
-        <w:tblPrEx>
-          <w:tblCellMar>
-            <w:top w:w="0" w:type="dxa"/>
-            <w:bottom w:w="0" w:type="dxa"/>
-          </w:tblCellMar>
-        </w:tblPrEx>
         <w:trPr>
           <w:cantSplit/>
         </w:trPr>
@@ -5093,12 +4903,6 @@
         </w:tc>
       </w:tr>
       <w:tr>
-        <w:tblPrEx>
-          <w:tblCellMar>
-            <w:top w:w="0" w:type="dxa"/>
-            <w:bottom w:w="0" w:type="dxa"/>
-          </w:tblCellMar>
-        </w:tblPrEx>
         <w:trPr>
           <w:cantSplit/>
         </w:trPr>
@@ -5131,12 +4935,6 @@
         </w:tc>
       </w:tr>
       <w:tr>
-        <w:tblPrEx>
-          <w:tblCellMar>
-            <w:top w:w="0" w:type="dxa"/>
-            <w:bottom w:w="0" w:type="dxa"/>
-          </w:tblCellMar>
-        </w:tblPrEx>
         <w:trPr>
           <w:cantSplit/>
         </w:trPr>
@@ -5169,12 +4967,6 @@
         </w:tc>
       </w:tr>
       <w:tr>
-        <w:tblPrEx>
-          <w:tblCellMar>
-            <w:top w:w="0" w:type="dxa"/>
-            <w:bottom w:w="0" w:type="dxa"/>
-          </w:tblCellMar>
-        </w:tblPrEx>
         <w:trPr>
           <w:cantSplit/>
         </w:trPr>
@@ -5207,12 +4999,6 @@
         </w:tc>
       </w:tr>
       <w:tr>
-        <w:tblPrEx>
-          <w:tblCellMar>
-            <w:top w:w="0" w:type="dxa"/>
-            <w:bottom w:w="0" w:type="dxa"/>
-          </w:tblCellMar>
-        </w:tblPrEx>
         <w:trPr>
           <w:cantSplit/>
         </w:trPr>
@@ -5245,12 +5031,6 @@
         </w:tc>
       </w:tr>
       <w:tr>
-        <w:tblPrEx>
-          <w:tblCellMar>
-            <w:top w:w="0" w:type="dxa"/>
-            <w:bottom w:w="0" w:type="dxa"/>
-          </w:tblCellMar>
-        </w:tblPrEx>
         <w:trPr>
           <w:cantSplit/>
         </w:trPr>
@@ -5283,12 +5063,6 @@
         </w:tc>
       </w:tr>
       <w:tr>
-        <w:tblPrEx>
-          <w:tblCellMar>
-            <w:top w:w="0" w:type="dxa"/>
-            <w:bottom w:w="0" w:type="dxa"/>
-          </w:tblCellMar>
-        </w:tblPrEx>
         <w:trPr>
           <w:cantSplit/>
         </w:trPr>
@@ -5361,15 +5135,15 @@
       <w:pPr>
         <w:pStyle w:val="Heading2"/>
       </w:pPr>
-      <w:bookmarkStart w:id="73" w:name="_Toc325535226"/>
+      <w:bookmarkStart w:id="73" w:name="_Toc96392548"/>
       <w:bookmarkStart w:id="74" w:name="_Toc340917765"/>
       <w:bookmarkStart w:id="75" w:name="_Toc340918330"/>
       <w:bookmarkStart w:id="76" w:name="_Toc341002880"/>
-      <w:bookmarkStart w:id="77" w:name="_Toc96392548"/>
+      <w:bookmarkStart w:id="77" w:name="_Toc325535226"/>
       <w:r>
         <w:t>Organizational Policies</w:t>
       </w:r>
-      <w:bookmarkEnd w:id="77"/>
+      <w:bookmarkEnd w:id="73"/>
     </w:p>
     <w:p>
       <w:r>
@@ -5405,7 +5179,7 @@
       <w:r>
         <w:t>Organizational Structure</w:t>
       </w:r>
-      <w:bookmarkEnd w:id="73"/>
+      <w:bookmarkEnd w:id="77"/>
       <w:bookmarkEnd w:id="79"/>
       <w:bookmarkEnd w:id="80"/>
       <w:bookmarkEnd w:id="81"/>
@@ -5798,7 +5572,15 @@
     </w:p>
     <w:p>
       <w:r>
-        <w:t>[Specify the work packages for the activities and tasks that must be completed in order to satisfy the project agreement.  Each work package should be uniquely identified; identification may be based on a numbering scheme and descriptive titles.  A diagram depicting the breakdown of activities into subactivities and tasks may be sued to depict hierarchical relationships among work packages.]</w:t>
+        <w:t xml:space="preserve">[Specify the work packages for the activities and tasks that must be completed in order to satisfy the project agreement.  Each work package should be uniquely identified; identification may be based on a numbering scheme and descriptive titles.  A diagram depicting the breakdown of activities into </w:t>
+      </w:r>
+      <w:proofErr w:type="spellStart"/>
+      <w:r>
+        <w:t>subactivities</w:t>
+      </w:r>
+      <w:proofErr w:type="spellEnd"/>
+      <w:r>
+        <w:t xml:space="preserve"> and tasks may be sued to depict hierarchical relationships among work packages.]</w:t>
       </w:r>
     </w:p>
     <w:p>
@@ -5920,6 +5702,7 @@
       <w:r>
         <w:t xml:space="preserve"> </w:t>
       </w:r>
+      <w:proofErr w:type="spellStart"/>
       <w:r>
         <w:rPr>
           <w:i/>
@@ -5932,6 +5715,7 @@
         </w:rPr>
         <w:t>TM</w:t>
       </w:r>
+      <w:proofErr w:type="spellEnd"/>
       <w:r>
         <w:t>), Pert charts, or simple time lines.]</w:t>
       </w:r>
@@ -6038,9 +5822,11 @@
     <w:r>
       <w:fldChar w:fldCharType="separate"/>
     </w:r>
+    <w:proofErr w:type="spellStart"/>
     <w:r>
       <w:t>i</w:t>
     </w:r>
+    <w:proofErr w:type="spellEnd"/>
     <w:r>
       <w:fldChar w:fldCharType="end"/>
     </w:r>
@@ -6228,8 +6014,16 @@
       <w:rPr>
         <w:rStyle w:val="PageNumber"/>
       </w:rPr>
-      <w:t>ii</w:t>
+      <w:t>i</w:t>
     </w:r>
+    <w:proofErr w:type="spellStart"/>
+    <w:r>
+      <w:rPr>
+        <w:rStyle w:val="PageNumber"/>
+      </w:rPr>
+      <w:t>i</w:t>
+    </w:r>
+    <w:proofErr w:type="spellEnd"/>
     <w:r>
       <w:rPr>
         <w:rStyle w:val="PageNumber"/>
@@ -6624,6 +6418,50 @@
     <w:lsdException w:name="Subtitle" w:qFormat="1"/>
     <w:lsdException w:name="Strong" w:qFormat="1"/>
     <w:lsdException w:name="Emphasis" w:qFormat="1"/>
+    <w:lsdException w:name="Normal Table" w:semiHidden="1" w:unhideWhenUsed="1"/>
+    <w:lsdException w:name="Table Simple 1" w:semiHidden="1" w:unhideWhenUsed="1"/>
+    <w:lsdException w:name="Table Simple 2" w:semiHidden="1" w:unhideWhenUsed="1"/>
+    <w:lsdException w:name="Table Simple 3" w:semiHidden="1" w:unhideWhenUsed="1"/>
+    <w:lsdException w:name="Table Classic 1" w:semiHidden="1" w:unhideWhenUsed="1"/>
+    <w:lsdException w:name="Table Classic 2" w:semiHidden="1" w:unhideWhenUsed="1"/>
+    <w:lsdException w:name="Table Classic 3" w:semiHidden="1" w:unhideWhenUsed="1"/>
+    <w:lsdException w:name="Table Classic 4" w:semiHidden="1" w:unhideWhenUsed="1"/>
+    <w:lsdException w:name="Table Colorful 1" w:semiHidden="1" w:unhideWhenUsed="1"/>
+    <w:lsdException w:name="Table Colorful 2" w:semiHidden="1" w:unhideWhenUsed="1"/>
+    <w:lsdException w:name="Table Colorful 3" w:semiHidden="1" w:unhideWhenUsed="1"/>
+    <w:lsdException w:name="Table Columns 1" w:semiHidden="1" w:unhideWhenUsed="1"/>
+    <w:lsdException w:name="Table Columns 2" w:semiHidden="1" w:unhideWhenUsed="1"/>
+    <w:lsdException w:name="Table Columns 3" w:semiHidden="1" w:unhideWhenUsed="1"/>
+    <w:lsdException w:name="Table Columns 4" w:semiHidden="1" w:unhideWhenUsed="1"/>
+    <w:lsdException w:name="Table Columns 5" w:semiHidden="1" w:unhideWhenUsed="1"/>
+    <w:lsdException w:name="Table Grid 1" w:semiHidden="1" w:unhideWhenUsed="1"/>
+    <w:lsdException w:name="Table Grid 2" w:semiHidden="1" w:unhideWhenUsed="1"/>
+    <w:lsdException w:name="Table Grid 3" w:semiHidden="1" w:unhideWhenUsed="1"/>
+    <w:lsdException w:name="Table Grid 4" w:semiHidden="1" w:unhideWhenUsed="1"/>
+    <w:lsdException w:name="Table Grid 5" w:semiHidden="1" w:unhideWhenUsed="1"/>
+    <w:lsdException w:name="Table Grid 6" w:semiHidden="1" w:unhideWhenUsed="1"/>
+    <w:lsdException w:name="Table Grid 7" w:semiHidden="1" w:unhideWhenUsed="1"/>
+    <w:lsdException w:name="Table Grid 8" w:semiHidden="1" w:unhideWhenUsed="1"/>
+    <w:lsdException w:name="Table List 1" w:semiHidden="1" w:unhideWhenUsed="1"/>
+    <w:lsdException w:name="Table List 2" w:semiHidden="1" w:unhideWhenUsed="1"/>
+    <w:lsdException w:name="Table List 3" w:semiHidden="1" w:unhideWhenUsed="1"/>
+    <w:lsdException w:name="Table List 4" w:semiHidden="1" w:unhideWhenUsed="1"/>
+    <w:lsdException w:name="Table List 5" w:semiHidden="1" w:unhideWhenUsed="1"/>
+    <w:lsdException w:name="Table List 6" w:semiHidden="1" w:unhideWhenUsed="1"/>
+    <w:lsdException w:name="Table List 7" w:semiHidden="1" w:unhideWhenUsed="1"/>
+    <w:lsdException w:name="Table List 8" w:semiHidden="1" w:unhideWhenUsed="1"/>
+    <w:lsdException w:name="Table 3D effects 1" w:semiHidden="1" w:unhideWhenUsed="1"/>
+    <w:lsdException w:name="Table 3D effects 2" w:semiHidden="1" w:unhideWhenUsed="1"/>
+    <w:lsdException w:name="Table 3D effects 3" w:semiHidden="1" w:unhideWhenUsed="1"/>
+    <w:lsdException w:name="Table Contemporary" w:semiHidden="1" w:unhideWhenUsed="1"/>
+    <w:lsdException w:name="Table Elegant" w:semiHidden="1" w:unhideWhenUsed="1"/>
+    <w:lsdException w:name="Table Professional" w:semiHidden="1" w:unhideWhenUsed="1"/>
+    <w:lsdException w:name="Table Subtle 1" w:semiHidden="1" w:unhideWhenUsed="1"/>
+    <w:lsdException w:name="Table Subtle 2" w:semiHidden="1" w:unhideWhenUsed="1"/>
+    <w:lsdException w:name="Table Web 1" w:semiHidden="1" w:unhideWhenUsed="1"/>
+    <w:lsdException w:name="Table Web 2" w:semiHidden="1" w:unhideWhenUsed="1"/>
+    <w:lsdException w:name="Table Web 3" w:semiHidden="1" w:unhideWhenUsed="1"/>
+    <w:lsdException w:name="Table Theme" w:semiHidden="1" w:unhideWhenUsed="1"/>
     <w:lsdException w:name="Placeholder Text" w:semiHidden="1" w:uiPriority="99"/>
     <w:lsdException w:name="No Spacing" w:uiPriority="1" w:qFormat="1"/>
     <w:lsdException w:name="Light Shading" w:uiPriority="60"/>
@@ -7025,11 +6863,15 @@
   </w:style>
   <w:style w:type="character" w:default="1" w:styleId="DefaultParagraphFont">
     <w:name w:val="Default Paragraph Font"/>
+    <w:uiPriority w:val="1"/>
     <w:semiHidden/>
+    <w:unhideWhenUsed/>
   </w:style>
   <w:style w:type="table" w:default="1" w:styleId="TableNormal">
     <w:name w:val="Normal Table"/>
+    <w:uiPriority w:val="99"/>
     <w:semiHidden/>
+    <w:unhideWhenUsed/>
     <w:tblPr>
       <w:tblInd w:w="0" w:type="dxa"/>
       <w:tblCellMar>
@@ -7042,7 +6884,9 @@
   </w:style>
   <w:style w:type="numbering" w:default="1" w:styleId="NoList">
     <w:name w:val="No List"/>
+    <w:uiPriority w:val="99"/>
     <w:semiHidden/>
+    <w:unhideWhenUsed/>
   </w:style>
   <w:style w:type="paragraph" w:styleId="NormalIndent">
     <w:name w:val="Normal Indent"/>
@@ -7677,6 +7521,15 @@
 </file>
 
 <file path=customXml/item1.xml><?xml version="1.0" encoding="utf-8"?>
+<?mso-contentType ?>
+<FormTemplates xmlns="http://schemas.microsoft.com/sharepoint/v3/contenttype/forms">
+  <Display>DocumentLibraryForm</Display>
+  <Edit>DocumentLibraryForm</Edit>
+  <New>DocumentLibraryForm</New>
+</FormTemplates>
+</file>
+
+<file path=customXml/item2.xml><?xml version="1.0" encoding="utf-8"?>
 <ct:contentTypeSchema xmlns:ct="http://schemas.microsoft.com/office/2006/metadata/contentType" xmlns:ma="http://schemas.microsoft.com/office/2006/metadata/properties/metaAttributes" ct:_="" ma:_="" ma:contentTypeName="Document" ma:contentTypeID="0x01010010C5489CB5AAF0408A53050A86E59BDA" ma:contentTypeVersion="17" ma:contentTypeDescription="Create a new document." ma:contentTypeScope="" ma:versionID="898ac6e5fcf85a06458703652682c52a">
   <xsd:schema xmlns:xsd="http://www.w3.org/2001/XMLSchema" xmlns:xs="http://www.w3.org/2001/XMLSchema" xmlns:p="http://schemas.microsoft.com/office/2006/metadata/properties" xmlns:ns3="ef89ef1d-6111-406f-a2c6-d80ed2e2ba8d" xmlns:ns4="5f8d4c2a-979a-459b-9385-3f51b480c26d" targetNamespace="http://schemas.microsoft.com/office/2006/metadata/properties" ma:root="true" ma:fieldsID="f2bef7582e94d2e665a9ee9c83b98e05" ns3:_="" ns4:_="">
     <xsd:import namespace="ef89ef1d-6111-406f-a2c6-d80ed2e2ba8d"/>
@@ -7923,15 +7776,6 @@
 </ct:contentTypeSchema>
 </file>
 
-<file path=customXml/item2.xml><?xml version="1.0" encoding="utf-8"?>
-<?mso-contentType ?>
-<FormTemplates xmlns="http://schemas.microsoft.com/sharepoint/v3/contenttype/forms">
-  <Display>DocumentLibraryForm</Display>
-  <Edit>DocumentLibraryForm</Edit>
-  <New>DocumentLibraryForm</New>
-</FormTemplates>
-</file>
-
 <file path=customXml/item3.xml><?xml version="1.0" encoding="utf-8"?>
 <p:properties xmlns:p="http://schemas.microsoft.com/office/2006/metadata/properties" xmlns:xsi="http://www.w3.org/2001/XMLSchema-instance" xmlns:pc="http://schemas.microsoft.com/office/infopath/2007/PartnerControls">
   <documentManagement>
@@ -7941,6 +7785,14 @@
 </file>
 
 <file path=customXml/itemProps1.xml><?xml version="1.0" encoding="utf-8"?>
+<ds:datastoreItem xmlns:ds="http://schemas.openxmlformats.org/officeDocument/2006/customXml" ds:itemID="{4E79C9B0-8DA9-465F-9A04-DDD5277A1CAC}">
+  <ds:schemaRefs>
+    <ds:schemaRef ds:uri="http://schemas.microsoft.com/sharepoint/v3/contenttype/forms"/>
+  </ds:schemaRefs>
+</ds:datastoreItem>
+</file>
+
+<file path=customXml/itemProps2.xml><?xml version="1.0" encoding="utf-8"?>
 <ds:datastoreItem xmlns:ds="http://schemas.openxmlformats.org/officeDocument/2006/customXml" ds:itemID="{CCA07CA3-617B-40B8-B192-8150BB584253}">
   <ds:schemaRefs>
     <ds:schemaRef ds:uri="http://schemas.microsoft.com/office/2006/metadata/contentType"/>
@@ -7959,14 +7811,6 @@
 </ds:datastoreItem>
 </file>
 
-<file path=customXml/itemProps2.xml><?xml version="1.0" encoding="utf-8"?>
-<ds:datastoreItem xmlns:ds="http://schemas.openxmlformats.org/officeDocument/2006/customXml" ds:itemID="{4E79C9B0-8DA9-465F-9A04-DDD5277A1CAC}">
-  <ds:schemaRefs>
-    <ds:schemaRef ds:uri="http://schemas.microsoft.com/sharepoint/v3/contenttype/forms"/>
-  </ds:schemaRefs>
-</ds:datastoreItem>
-</file>
-
 <file path=customXml/itemProps3.xml><?xml version="1.0" encoding="utf-8"?>
 <ds:datastoreItem xmlns:ds="http://schemas.openxmlformats.org/officeDocument/2006/customXml" ds:itemID="{AE96D0D5-AB1B-4DE2-942D-3D25976FCFBA}">
   <ds:schemaRefs>

</xml_diff>